<commit_message>
Updated 1 on email for Resume file
</commit_message>
<xml_diff>
--- a/assets/Halit Reiss - Resume.docx
+++ b/assets/Halit Reiss - Resume.docx
@@ -92,7 +92,13 @@
               <w:t xml:space="preserve"> | </w:t>
             </w:r>
             <w:r>
-              <w:t>halit.reiss.1</w:t>
+              <w:t>halit.reiss.</w:t>
+            </w:r>
+            <w:r>
+              <w:rPr>
+                <w:rFonts w:ascii="Calibri" w:hAnsi="Calibri" w:cs="Calibri"/>
+              </w:rPr>
+              <w:t>1</w:t>
             </w:r>
             <w:r>
               <w:t>@</w:t>
@@ -3014,35 +3020,6 @@
 </file>
 
 <file path=customXml/item1.xml><?xml version="1.0" encoding="utf-8"?>
-<?mso-contentType ?>
-<FormTemplates xmlns="http://schemas.microsoft.com/sharepoint/v3/contenttype/forms">
-  <Display>DocumentLibraryForm</Display>
-  <Edit>DocumentLibraryForm</Edit>
-  <New>DocumentLibraryForm</New>
-</FormTemplates>
-</file>
-
-<file path=customXml/item2.xml><?xml version="1.0" encoding="utf-8"?>
-<p:properties xmlns:p="http://schemas.microsoft.com/office/2006/metadata/properties" xmlns:xsi="http://www.w3.org/2001/XMLSchema-instance" xmlns:pc="http://schemas.microsoft.com/office/infopath/2007/PartnerControls">
-  <documentManagement>
-    <_ip_UnifiedCompliancePolicyUIAction xmlns="http://schemas.microsoft.com/sharepoint/v3" xsi:nil="true"/>
-    <Image xmlns="71af3243-3dd4-4a8d-8c0d-dd76da1f02a5">
-      <Url xsi:nil="true"/>
-      <Description xsi:nil="true"/>
-    </Image>
-    <Status xmlns="71af3243-3dd4-4a8d-8c0d-dd76da1f02a5">Not started</Status>
-    <Background xmlns="71af3243-3dd4-4a8d-8c0d-dd76da1f02a5">false</Background>
-    <_ip_UnifiedCompliancePolicyProperties xmlns="http://schemas.microsoft.com/sharepoint/v3" xsi:nil="true"/>
-    <ImageTagsTaxHTField xmlns="71af3243-3dd4-4a8d-8c0d-dd76da1f02a5">
-      <Terms xmlns="http://schemas.microsoft.com/office/infopath/2007/PartnerControls"/>
-    </ImageTagsTaxHTField>
-    <TaxCatchAll xmlns="230e9df3-be65-4c73-a93b-d1236ebd677e" xsi:nil="true"/>
-    <MediaServiceKeyPoints xmlns="71af3243-3dd4-4a8d-8c0d-dd76da1f02a5" xsi:nil="true"/>
-  </documentManagement>
-</p:properties>
-</file>
-
-<file path=customXml/item3.xml><?xml version="1.0" encoding="utf-8"?>
 <ct:contentTypeSchema xmlns:ct="http://schemas.microsoft.com/office/2006/metadata/contentType" xmlns:ma="http://schemas.microsoft.com/office/2006/metadata/properties/metaAttributes" ct:_="" ma:_="" ma:contentTypeName="Document" ma:contentTypeID="0x01010079F111ED35F8CC479449609E8A0923A6" ma:contentTypeVersion="29" ma:contentTypeDescription="Create a new document." ma:contentTypeScope="" ma:versionID="6a914531ae0f23be31da2eba1f3b42a9">
   <xsd:schema xmlns:xsd="http://www.w3.org/2001/XMLSchema" xmlns:xs="http://www.w3.org/2001/XMLSchema" xmlns:p="http://schemas.microsoft.com/office/2006/metadata/properties" xmlns:ns1="http://schemas.microsoft.com/sharepoint/v3" xmlns:ns2="71af3243-3dd4-4a8d-8c0d-dd76da1f02a5" xmlns:ns3="16c05727-aa75-4e4a-9b5f-8a80a1165891" xmlns:ns4="230e9df3-be65-4c73-a93b-d1236ebd677e" targetNamespace="http://schemas.microsoft.com/office/2006/metadata/properties" ma:root="true" ma:fieldsID="ae00154c9e66547f022c4923f88826d6" ns1:_="" ns2:_="" ns3:_="" ns4:_="">
     <xsd:import namespace="http://schemas.microsoft.com/sharepoint/v3"/>
@@ -3354,27 +3331,36 @@
 </ct:contentTypeSchema>
 </file>
 
-<file path=customXml/itemProps1.xml><?xml version="1.0" encoding="utf-8"?>
-<ds:datastoreItem xmlns:ds="http://schemas.openxmlformats.org/officeDocument/2006/customXml" ds:itemID="{79DAB141-C7ED-48DA-BC45-0BE539FBC614}">
-  <ds:schemaRefs>
-    <ds:schemaRef ds:uri="http://schemas.microsoft.com/sharepoint/v3/contenttype/forms"/>
-  </ds:schemaRefs>
-</ds:datastoreItem>
+<file path=customXml/item2.xml><?xml version="1.0" encoding="utf-8"?>
+<p:properties xmlns:p="http://schemas.microsoft.com/office/2006/metadata/properties" xmlns:xsi="http://www.w3.org/2001/XMLSchema-instance" xmlns:pc="http://schemas.microsoft.com/office/infopath/2007/PartnerControls">
+  <documentManagement>
+    <_ip_UnifiedCompliancePolicyUIAction xmlns="http://schemas.microsoft.com/sharepoint/v3" xsi:nil="true"/>
+    <Image xmlns="71af3243-3dd4-4a8d-8c0d-dd76da1f02a5">
+      <Url xsi:nil="true"/>
+      <Description xsi:nil="true"/>
+    </Image>
+    <Status xmlns="71af3243-3dd4-4a8d-8c0d-dd76da1f02a5">Not started</Status>
+    <Background xmlns="71af3243-3dd4-4a8d-8c0d-dd76da1f02a5">false</Background>
+    <_ip_UnifiedCompliancePolicyProperties xmlns="http://schemas.microsoft.com/sharepoint/v3" xsi:nil="true"/>
+    <ImageTagsTaxHTField xmlns="71af3243-3dd4-4a8d-8c0d-dd76da1f02a5">
+      <Terms xmlns="http://schemas.microsoft.com/office/infopath/2007/PartnerControls"/>
+    </ImageTagsTaxHTField>
+    <TaxCatchAll xmlns="230e9df3-be65-4c73-a93b-d1236ebd677e" xsi:nil="true"/>
+    <MediaServiceKeyPoints xmlns="71af3243-3dd4-4a8d-8c0d-dd76da1f02a5" xsi:nil="true"/>
+  </documentManagement>
+</p:properties>
 </file>
 
-<file path=customXml/itemProps2.xml><?xml version="1.0" encoding="utf-8"?>
-<ds:datastoreItem xmlns:ds="http://schemas.openxmlformats.org/officeDocument/2006/customXml" ds:itemID="{21268B29-1F97-422A-ACAB-0C0864E14413}">
-  <ds:schemaRefs>
-    <ds:schemaRef ds:uri="http://schemas.microsoft.com/office/2006/metadata/properties"/>
-    <ds:schemaRef ds:uri="http://schemas.microsoft.com/office/infopath/2007/PartnerControls"/>
-    <ds:schemaRef ds:uri="http://schemas.microsoft.com/sharepoint/v3"/>
-    <ds:schemaRef ds:uri="71af3243-3dd4-4a8d-8c0d-dd76da1f02a5"/>
-    <ds:schemaRef ds:uri="230e9df3-be65-4c73-a93b-d1236ebd677e"/>
-  </ds:schemaRefs>
-</ds:datastoreItem>
+<file path=customXml/item3.xml><?xml version="1.0" encoding="utf-8"?>
+<?mso-contentType ?>
+<FormTemplates xmlns="http://schemas.microsoft.com/sharepoint/v3/contenttype/forms">
+  <Display>DocumentLibraryForm</Display>
+  <Edit>DocumentLibraryForm</Edit>
+  <New>DocumentLibraryForm</New>
+</FormTemplates>
 </file>
 
-<file path=customXml/itemProps3.xml><?xml version="1.0" encoding="utf-8"?>
+<file path=customXml/itemProps1.xml><?xml version="1.0" encoding="utf-8"?>
 <ds:datastoreItem xmlns:ds="http://schemas.openxmlformats.org/officeDocument/2006/customXml" ds:itemID="{0FF612B3-BB29-4BCC-8AB6-1140903B2C0B}">
   <ds:schemaRefs>
     <ds:schemaRef ds:uri="http://schemas.microsoft.com/office/2006/metadata/contentType"/>
@@ -3395,6 +3381,26 @@
 </ds:datastoreItem>
 </file>
 
+<file path=customXml/itemProps2.xml><?xml version="1.0" encoding="utf-8"?>
+<ds:datastoreItem xmlns:ds="http://schemas.openxmlformats.org/officeDocument/2006/customXml" ds:itemID="{21268B29-1F97-422A-ACAB-0C0864E14413}">
+  <ds:schemaRefs>
+    <ds:schemaRef ds:uri="http://schemas.microsoft.com/office/2006/metadata/properties"/>
+    <ds:schemaRef ds:uri="http://schemas.microsoft.com/office/infopath/2007/PartnerControls"/>
+    <ds:schemaRef ds:uri="http://schemas.microsoft.com/sharepoint/v3"/>
+    <ds:schemaRef ds:uri="71af3243-3dd4-4a8d-8c0d-dd76da1f02a5"/>
+    <ds:schemaRef ds:uri="230e9df3-be65-4c73-a93b-d1236ebd677e"/>
+  </ds:schemaRefs>
+</ds:datastoreItem>
+</file>
+
+<file path=customXml/itemProps3.xml><?xml version="1.0" encoding="utf-8"?>
+<ds:datastoreItem xmlns:ds="http://schemas.openxmlformats.org/officeDocument/2006/customXml" ds:itemID="{79DAB141-C7ED-48DA-BC45-0BE539FBC614}">
+  <ds:schemaRefs>
+    <ds:schemaRef ds:uri="http://schemas.microsoft.com/sharepoint/v3/contenttype/forms"/>
+  </ds:schemaRefs>
+</ds:datastoreItem>
+</file>
+
 <file path=docMetadata/LabelInfo.xml><?xml version="1.0" encoding="utf-8"?>
 <clbl:labelList xmlns:clbl="http://schemas.microsoft.com/office/2020/mipLabelMetadata"/>
 </file>
</xml_diff>